<commit_message>
Cornell notes for chap. 9 modified
</commit_message>
<xml_diff>
--- a/Mod9_Antineoplastic/Cornell_Notes_Chapter_9.docx
+++ b/Mod9_Antineoplastic/Cornell_Notes_Chapter_9.docx
@@ -120,82 +120,121 @@
                 <w:szCs w:val="28"/>
               </w:rPr>
             </w:pPr>
-            <w:r>
-              <w:rPr>
-                <w:sz w:val="28"/>
-                <w:szCs w:val="28"/>
-              </w:rPr>
-              <w:t>Metastasis</w:t>
-            </w:r>
-          </w:p>
-          <w:p>
-            <w:pPr>
-              <w:rPr>
-                <w:sz w:val="28"/>
-                <w:szCs w:val="28"/>
-              </w:rPr>
-            </w:pPr>
-            <w:r>
-              <w:rPr>
-                <w:sz w:val="28"/>
-                <w:szCs w:val="28"/>
-              </w:rPr>
-              <w:t>Treatments</w:t>
-            </w:r>
-          </w:p>
-          <w:p>
-            <w:pPr>
-              <w:rPr>
-                <w:sz w:val="28"/>
-                <w:szCs w:val="28"/>
-              </w:rPr>
-            </w:pPr>
-            <w:r>
-              <w:rPr>
-                <w:sz w:val="28"/>
-                <w:szCs w:val="28"/>
-              </w:rPr>
-              <w:t>Most common</w:t>
-            </w:r>
-          </w:p>
-          <w:p>
-            <w:pPr>
-              <w:rPr>
-                <w:sz w:val="28"/>
-                <w:szCs w:val="28"/>
-              </w:rPr>
-            </w:pPr>
-            <w:r>
-              <w:rPr>
-                <w:sz w:val="28"/>
-                <w:szCs w:val="28"/>
-              </w:rPr>
-              <w:t>Mitosis</w:t>
-            </w:r>
-          </w:p>
-          <w:p>
-            <w:pPr>
-              <w:rPr>
-                <w:sz w:val="28"/>
-                <w:szCs w:val="28"/>
-              </w:rPr>
-            </w:pPr>
-            <w:r>
-              <w:rPr>
-                <w:sz w:val="28"/>
-                <w:szCs w:val="28"/>
-              </w:rPr>
-              <w:t>Antineoplastic drugs</w:t>
-            </w:r>
-          </w:p>
-          <w:p>
-            <w:r>
-              <w:rPr>
-                <w:sz w:val="28"/>
-                <w:szCs w:val="28"/>
-              </w:rPr>
-              <w:t>Chemotherapy</w:t>
-            </w:r>
+          </w:p>
+          <w:p>
+            <w:pPr>
+              <w:rPr>
+                <w:sz w:val="28"/>
+                <w:szCs w:val="28"/>
+              </w:rPr>
+            </w:pPr>
+          </w:p>
+          <w:p>
+            <w:pPr>
+              <w:rPr>
+                <w:sz w:val="28"/>
+                <w:szCs w:val="28"/>
+              </w:rPr>
+            </w:pPr>
+          </w:p>
+          <w:p>
+            <w:pPr>
+              <w:rPr>
+                <w:sz w:val="28"/>
+                <w:szCs w:val="28"/>
+              </w:rPr>
+            </w:pPr>
+          </w:p>
+          <w:p>
+            <w:pPr>
+              <w:rPr>
+                <w:sz w:val="28"/>
+                <w:szCs w:val="28"/>
+              </w:rPr>
+            </w:pPr>
+            <w:r>
+              <w:rPr>
+                <w:sz w:val="28"/>
+                <w:szCs w:val="28"/>
+              </w:rPr>
+              <w:t>Cancer</w:t>
+            </w:r>
+          </w:p>
+          <w:p>
+            <w:pPr>
+              <w:rPr>
+                <w:sz w:val="28"/>
+                <w:szCs w:val="28"/>
+              </w:rPr>
+            </w:pPr>
+          </w:p>
+          <w:p>
+            <w:pPr>
+              <w:rPr>
+                <w:sz w:val="28"/>
+                <w:szCs w:val="28"/>
+              </w:rPr>
+            </w:pPr>
+          </w:p>
+          <w:p>
+            <w:pPr>
+              <w:rPr>
+                <w:sz w:val="28"/>
+                <w:szCs w:val="28"/>
+              </w:rPr>
+            </w:pPr>
+          </w:p>
+          <w:p>
+            <w:pPr>
+              <w:rPr>
+                <w:sz w:val="28"/>
+                <w:szCs w:val="28"/>
+              </w:rPr>
+            </w:pPr>
+          </w:p>
+          <w:p>
+            <w:pPr>
+              <w:rPr>
+                <w:sz w:val="28"/>
+                <w:szCs w:val="28"/>
+              </w:rPr>
+            </w:pPr>
+          </w:p>
+          <w:p>
+            <w:pPr>
+              <w:rPr>
+                <w:sz w:val="28"/>
+                <w:szCs w:val="28"/>
+              </w:rPr>
+            </w:pPr>
+          </w:p>
+          <w:p>
+            <w:pPr>
+              <w:rPr>
+                <w:sz w:val="28"/>
+                <w:szCs w:val="28"/>
+              </w:rPr>
+            </w:pPr>
+          </w:p>
+          <w:p>
+            <w:pPr>
+              <w:rPr>
+                <w:sz w:val="28"/>
+                <w:szCs w:val="28"/>
+              </w:rPr>
+            </w:pPr>
+          </w:p>
+          <w:p/>
+          <w:p/>
+          <w:p/>
+          <w:p/>
+          <w:p>
+            <w:pPr>
+              <w:rPr>
+                <w:sz w:val="28"/>
+                <w:szCs w:val="28"/>
+              </w:rPr>
+            </w:pPr>
           </w:p>
         </w:tc>
         <w:tc>
@@ -229,7 +268,45 @@
                 <w:sz w:val="28"/>
                 <w:szCs w:val="28"/>
               </w:rPr>
-              <w:t xml:space="preserve">They spread away from original </w:t>
+              <w:t>Metastasis</w:t>
+            </w:r>
+            <w:r>
+              <w:rPr>
+                <w:sz w:val="28"/>
+                <w:szCs w:val="28"/>
+              </w:rPr>
+              <w:t xml:space="preserve">: </w:t>
+            </w:r>
+          </w:p>
+          <w:p>
+            <w:pPr>
+              <w:rPr>
+                <w:sz w:val="28"/>
+                <w:szCs w:val="28"/>
+              </w:rPr>
+            </w:pPr>
+            <w:r>
+              <w:rPr>
+                <w:sz w:val="28"/>
+                <w:szCs w:val="28"/>
+              </w:rPr>
+              <w:t xml:space="preserve">They spread away from </w:t>
+            </w:r>
+            <w:proofErr w:type="gramStart"/>
+            <w:r>
+              <w:rPr>
+                <w:sz w:val="28"/>
+                <w:szCs w:val="28"/>
+              </w:rPr>
+              <w:t>original</w:t>
+            </w:r>
+            <w:proofErr w:type="gramEnd"/>
+            <w:r>
+              <w:rPr>
+                <w:sz w:val="28"/>
+                <w:szCs w:val="28"/>
+              </w:rPr>
+              <w:t xml:space="preserve"> </w:t>
             </w:r>
             <w:r>
               <w:rPr>
@@ -246,6 +323,29 @@
                 <w:szCs w:val="28"/>
               </w:rPr>
             </w:pPr>
+          </w:p>
+          <w:p>
+            <w:pPr>
+              <w:rPr>
+                <w:sz w:val="28"/>
+                <w:szCs w:val="28"/>
+              </w:rPr>
+            </w:pPr>
+            <w:r>
+              <w:rPr>
+                <w:sz w:val="28"/>
+                <w:szCs w:val="28"/>
+              </w:rPr>
+              <w:t>Treatments:</w:t>
+            </w:r>
+          </w:p>
+          <w:p>
+            <w:pPr>
+              <w:rPr>
+                <w:sz w:val="28"/>
+                <w:szCs w:val="28"/>
+              </w:rPr>
+            </w:pPr>
             <w:r>
               <w:rPr>
                 <w:sz w:val="28"/>
@@ -261,6 +361,29 @@
                 <w:szCs w:val="28"/>
               </w:rPr>
             </w:pPr>
+          </w:p>
+          <w:p>
+            <w:pPr>
+              <w:rPr>
+                <w:sz w:val="28"/>
+                <w:szCs w:val="28"/>
+              </w:rPr>
+            </w:pPr>
+            <w:r>
+              <w:rPr>
+                <w:sz w:val="28"/>
+                <w:szCs w:val="28"/>
+              </w:rPr>
+              <w:t>Most common types of cancer</w:t>
+            </w:r>
+          </w:p>
+          <w:p>
+            <w:pPr>
+              <w:rPr>
+                <w:sz w:val="28"/>
+                <w:szCs w:val="28"/>
+              </w:rPr>
+            </w:pPr>
             <w:r>
               <w:rPr>
                 <w:sz w:val="28"/>
@@ -283,6 +406,29 @@
                 <w:szCs w:val="28"/>
               </w:rPr>
             </w:pPr>
+          </w:p>
+          <w:p>
+            <w:pPr>
+              <w:rPr>
+                <w:sz w:val="28"/>
+                <w:szCs w:val="28"/>
+              </w:rPr>
+            </w:pPr>
+            <w:r>
+              <w:rPr>
+                <w:sz w:val="28"/>
+                <w:szCs w:val="28"/>
+              </w:rPr>
+              <w:t>Mitosis:</w:t>
+            </w:r>
+          </w:p>
+          <w:p>
+            <w:pPr>
+              <w:rPr>
+                <w:sz w:val="28"/>
+                <w:szCs w:val="28"/>
+              </w:rPr>
+            </w:pPr>
             <w:r>
               <w:rPr>
                 <w:sz w:val="28"/>
@@ -298,27 +444,235 @@
                 <w:szCs w:val="28"/>
               </w:rPr>
             </w:pPr>
-            <w:r>
-              <w:rPr>
-                <w:sz w:val="28"/>
-                <w:szCs w:val="28"/>
-              </w:rPr>
-              <w:t>Cell cycle specific / Cell cycle non specific</w:t>
-            </w:r>
-          </w:p>
-          <w:p>
-            <w:pPr>
-              <w:rPr>
-                <w:sz w:val="28"/>
-                <w:szCs w:val="28"/>
-              </w:rPr>
-            </w:pPr>
-            <w:r>
-              <w:rPr>
-                <w:sz w:val="28"/>
-                <w:szCs w:val="28"/>
-              </w:rPr>
-              <w:t>Using chemicals to treat tumors</w:t>
+          </w:p>
+          <w:p>
+            <w:pPr>
+              <w:rPr>
+                <w:sz w:val="28"/>
+                <w:szCs w:val="28"/>
+              </w:rPr>
+            </w:pPr>
+            <w:r>
+              <w:rPr>
+                <w:sz w:val="28"/>
+                <w:szCs w:val="28"/>
+              </w:rPr>
+              <w:t>Antineoplastic</w:t>
+            </w:r>
+            <w:r>
+              <w:rPr>
+                <w:sz w:val="28"/>
+                <w:szCs w:val="28"/>
+              </w:rPr>
+              <w:t>:</w:t>
+            </w:r>
+          </w:p>
+          <w:p>
+            <w:pPr>
+              <w:rPr>
+                <w:sz w:val="28"/>
+                <w:szCs w:val="28"/>
+              </w:rPr>
+            </w:pPr>
+            <w:r>
+              <w:rPr>
+                <w:sz w:val="28"/>
+                <w:szCs w:val="28"/>
+              </w:rPr>
+              <w:t xml:space="preserve">Cell cycle specific / Cell cycle </w:t>
+            </w:r>
+            <w:proofErr w:type="gramStart"/>
+            <w:r>
+              <w:rPr>
+                <w:sz w:val="28"/>
+                <w:szCs w:val="28"/>
+              </w:rPr>
+              <w:t>non specific</w:t>
+            </w:r>
+            <w:proofErr w:type="gramEnd"/>
+          </w:p>
+          <w:p>
+            <w:pPr>
+              <w:rPr>
+                <w:sz w:val="28"/>
+                <w:szCs w:val="28"/>
+              </w:rPr>
+            </w:pPr>
+          </w:p>
+          <w:p>
+            <w:pPr>
+              <w:rPr>
+                <w:sz w:val="28"/>
+                <w:szCs w:val="28"/>
+              </w:rPr>
+            </w:pPr>
+            <w:r>
+              <w:rPr>
+                <w:sz w:val="28"/>
+                <w:szCs w:val="28"/>
+              </w:rPr>
+              <w:t>Chemotherapy</w:t>
+            </w:r>
+            <w:r>
+              <w:rPr>
+                <w:sz w:val="28"/>
+                <w:szCs w:val="28"/>
+              </w:rPr>
+              <w:t>:</w:t>
+            </w:r>
+          </w:p>
+          <w:p>
+            <w:pPr>
+              <w:rPr>
+                <w:sz w:val="28"/>
+                <w:szCs w:val="28"/>
+              </w:rPr>
+            </w:pPr>
+            <w:r>
+              <w:rPr>
+                <w:sz w:val="28"/>
+                <w:szCs w:val="28"/>
+              </w:rPr>
+              <w:t>Using chemicals</w:t>
+            </w:r>
+            <w:r>
+              <w:rPr>
+                <w:sz w:val="28"/>
+                <w:szCs w:val="28"/>
+              </w:rPr>
+              <w:t xml:space="preserve"> (medication)</w:t>
+            </w:r>
+            <w:r>
+              <w:rPr>
+                <w:sz w:val="28"/>
+                <w:szCs w:val="28"/>
+              </w:rPr>
+              <w:t xml:space="preserve"> to treat </w:t>
+            </w:r>
+            <w:proofErr w:type="gramStart"/>
+            <w:r>
+              <w:rPr>
+                <w:sz w:val="28"/>
+                <w:szCs w:val="28"/>
+              </w:rPr>
+              <w:t>tumors</w:t>
+            </w:r>
+            <w:proofErr w:type="gramEnd"/>
+          </w:p>
+          <w:p>
+            <w:pPr>
+              <w:rPr>
+                <w:sz w:val="28"/>
+                <w:szCs w:val="28"/>
+              </w:rPr>
+            </w:pPr>
+            <w:r>
+              <w:rPr>
+                <w:sz w:val="28"/>
+                <w:szCs w:val="28"/>
+              </w:rPr>
+              <w:t>Large tumors</w:t>
+            </w:r>
+            <w:r>
+              <w:rPr>
+                <w:sz w:val="28"/>
+                <w:szCs w:val="28"/>
+              </w:rPr>
+              <w:t>: c</w:t>
+            </w:r>
+            <w:r>
+              <w:rPr>
+                <w:sz w:val="28"/>
+                <w:szCs w:val="28"/>
+              </w:rPr>
+              <w:t xml:space="preserve">ells are in the resting stage: cell cycle </w:t>
+            </w:r>
+            <w:proofErr w:type="spellStart"/>
+            <w:proofErr w:type="gramStart"/>
+            <w:r>
+              <w:rPr>
+                <w:sz w:val="28"/>
+                <w:szCs w:val="28"/>
+              </w:rPr>
+              <w:t>non specific</w:t>
+            </w:r>
+            <w:proofErr w:type="spellEnd"/>
+            <w:proofErr w:type="gramEnd"/>
+            <w:r>
+              <w:rPr>
+                <w:sz w:val="28"/>
+                <w:szCs w:val="28"/>
+              </w:rPr>
+              <w:t xml:space="preserve"> drugs are the best choice</w:t>
+            </w:r>
+          </w:p>
+          <w:p>
+            <w:pPr>
+              <w:rPr>
+                <w:sz w:val="28"/>
+                <w:szCs w:val="28"/>
+              </w:rPr>
+            </w:pPr>
+            <w:r>
+              <w:rPr>
+                <w:sz w:val="28"/>
+                <w:szCs w:val="28"/>
+              </w:rPr>
+              <w:t>Combination therapy uses both types of drugs: Antineoplastic</w:t>
+            </w:r>
+            <w:r>
+              <w:rPr>
+                <w:sz w:val="28"/>
+                <w:szCs w:val="28"/>
+              </w:rPr>
+              <w:t xml:space="preserve"> drugs and </w:t>
+            </w:r>
+            <w:proofErr w:type="gramStart"/>
+            <w:r>
+              <w:rPr>
+                <w:sz w:val="28"/>
+                <w:szCs w:val="28"/>
+              </w:rPr>
+              <w:t>chemotherapy</w:t>
+            </w:r>
+            <w:proofErr w:type="gramEnd"/>
+          </w:p>
+          <w:p>
+            <w:pPr>
+              <w:rPr>
+                <w:sz w:val="28"/>
+                <w:szCs w:val="28"/>
+              </w:rPr>
+            </w:pPr>
+          </w:p>
+          <w:p>
+            <w:pPr>
+              <w:rPr>
+                <w:sz w:val="28"/>
+                <w:szCs w:val="28"/>
+              </w:rPr>
+            </w:pPr>
+            <w:r>
+              <w:rPr>
+                <w:sz w:val="28"/>
+                <w:szCs w:val="28"/>
+              </w:rPr>
+              <w:t>Palliation</w:t>
+            </w:r>
+          </w:p>
+          <w:p>
+            <w:pPr>
+              <w:rPr>
+                <w:sz w:val="28"/>
+                <w:szCs w:val="28"/>
+              </w:rPr>
+            </w:pPr>
+            <w:r>
+              <w:rPr>
+                <w:sz w:val="28"/>
+                <w:szCs w:val="28"/>
+              </w:rPr>
+              <w:t>Help the patient to be as comfortable as possible</w:t>
             </w:r>
           </w:p>
         </w:tc>

</xml_diff>